<commit_message>
Utils > currentTime() function added
Fully functional, able to provide current date to a user in a format YYYY-MM-DD if day or month is of singular digit it fills the gap with 0 so 3 looks 03
</commit_message>
<xml_diff>
--- a/Assignment Brief/Task 1c - Steam System.docx
+++ b/Assignment Brief/Task 1c - Steam System.docx
@@ -9,13 +9,7 @@
       <w:bookmarkStart w:id="0" w:name="_6gbo1m24hfsi" w:colFirst="0" w:colLast="0"/>
       <w:bookmarkEnd w:id="0"/>
       <w:r>
-        <w:t xml:space="preserve">OOP - Semester </w:t>
-      </w:r>
-      <w:r>
-        <w:t>2</w:t>
-      </w:r>
-      <w:r>
-        <w:t xml:space="preserve"> - Group Assignment</w:t>
+        <w:t>OOP - Semester 2 - Group Assignment</w:t>
       </w:r>
     </w:p>
     <w:p>
@@ -30,13 +24,7 @@
     </w:p>
     <w:p>
       <w:r>
-        <w:t>This assignment is designed to demonstrate your understanding of object-oriented programming techniques presented in this module, with focus to C++ facilities introduced in semester 2, and</w:t>
-      </w:r>
-      <w:r>
-        <w:t xml:space="preserve"> your ability to implement documented UML designs. It is a group assignment that counts for 25% of the module. Groups of 3 or 4. Group changes must be approved by all group members and the teaching team. Individual solutions will be marked but cannot be aw</w:t>
-      </w:r>
-      <w:r>
-        <w:t>arded more than 40% unless agreed upon beforehand.</w:t>
+        <w:t>This assignment is designed to demonstrate your understanding of object-oriented programming techniques presented in this module, with focus to C++ facilities introduced in semester 2, and your ability to implement documented UML designs. It is a group assignment that counts for 25% of the module. Groups of 3 or 4. Group changes must be approved by all group members and the teaching team. Individual solutions will be marked but cannot be awarded more than 40% unless agreed upon beforehand.</w:t>
       </w:r>
     </w:p>
     <w:p/>
@@ -54,10 +42,7 @@
         </w:r>
       </w:hyperlink>
       <w:r>
-        <w:t xml:space="preserve"> (which you </w:t>
-      </w:r>
-      <w:r>
-        <w:t>will use as a starting point for your work), and a couple of other partial code solutions.</w:t>
+        <w:t xml:space="preserve"> (which you will use as a starting point for your work), and a couple of other partial code solutions.</w:t>
       </w:r>
     </w:p>
     <w:p/>
@@ -69,10 +54,7 @@
     <w:p/>
     <w:p>
       <w:r>
-        <w:t>The assignment is desi</w:t>
-      </w:r>
-      <w:r>
-        <w:t>gned to simulate working with a real client who already has a semi working system but is unsure of the final requirements.</w:t>
+        <w:t>The assignment is designed to simulate working with a real client who already has a semi working system but is unsure of the final requirements.</w:t>
       </w:r>
     </w:p>
     <w:p/>
@@ -91,10 +73,7 @@
         <w:spacing w:after="200"/>
       </w:pPr>
       <w:r>
-        <w:t>This task assesses the following LOs: a) Identify, implement and use appropriate underlying data structures to sto</w:t>
-      </w:r>
-      <w:r>
-        <w:t>re and manipulate data in an OO program. b) Identify, explain and apply the object-oriented features to implement efficient and reusable OO solutions.</w:t>
+        <w:t>This task assesses the following LOs: a) Identify, implement and use appropriate underlying data structures to store and manipulate data in an OO program. b) Identify, explain and apply the object-oriented features to implement efficient and reusable OO solutions.</w:t>
       </w:r>
     </w:p>
     <w:p>
@@ -114,10 +93,7 @@
     </w:p>
     <w:p>
       <w:r>
-        <w:t>The system is made up of accounts. Much like netflix’s, spotify’s family model, etc.,</w:t>
-      </w:r>
-      <w:r>
-        <w:t xml:space="preserve"> each account can have multiple users attached to it. There are different user types available - currently </w:t>
+        <w:t xml:space="preserve">The system is made up of accounts. Much like netflix’s, spotify’s family model, etc., each account can have multiple users attached to it. There are different user types available - currently </w:t>
       </w:r>
       <w:r>
         <w:rPr>
@@ -135,10 +111,7 @@
         <w:t>Player</w:t>
       </w:r>
       <w:r>
-        <w:t>. Each account has exactly one admin user. In the current system admins behave exactly like standard players.  Both have their own li</w:t>
-      </w:r>
-      <w:r>
-        <w:t>brary of purchased games.</w:t>
+        <w:t>. Each account has exactly one admin user. In the current system admins behave exactly like standard players.  Both have their own library of purchased games.</w:t>
       </w:r>
       <w:r>
         <w:rPr>
@@ -191,13 +164,7 @@
         <w:rPr>
           <w:b/>
         </w:rPr>
-        <w:t>Course-Gro</w:t>
-      </w:r>
-      <w:r>
-        <w:rPr>
-          <w:b/>
-        </w:rPr>
-        <w:t>upNumber-Code.zip</w:t>
+        <w:t>Course-GroupNumber-Code.zip</w:t>
       </w:r>
       <w:r>
         <w:t xml:space="preserve"> on Bb. Ensure all work includes your course, group number, and member names. Marks may be lost for not following these instructions. Make sure your program works on the university computers. All members must demonstrate your work in a </w:t>
@@ -206,13 +173,7 @@
         <w:rPr>
           <w:b/>
         </w:rPr>
-        <w:t>wal</w:t>
-      </w:r>
-      <w:r>
-        <w:rPr>
-          <w:b/>
-        </w:rPr>
-        <w:t>kthrough session</w:t>
+        <w:t>walkthrough session</w:t>
       </w:r>
       <w:r>
         <w:t xml:space="preserve">. As well as </w:t>
@@ -263,10 +224,7 @@
     </w:p>
     <w:p>
       <w:r>
-        <w:t>To check everything is understood, please use th</w:t>
-      </w:r>
-      <w:r>
-        <w:t>is documentation and the code to answer the questions.</w:t>
+        <w:t>To check everything is understood, please use this documentation and the code to answer the questions.</w:t>
       </w:r>
     </w:p>
     <w:p/>
@@ -354,10 +312,7 @@
         <w:t xml:space="preserve">abstract </w:t>
       </w:r>
       <w:r>
-        <w:t xml:space="preserve">class? Why is it an abstract class? </w:t>
-      </w:r>
-      <w:r>
-        <w:t xml:space="preserve">Which other class(es) in the proposed system in </w:t>
+        <w:t xml:space="preserve">class? Why is it an abstract class? Which other class(es) in the proposed system in </w:t>
       </w:r>
       <w:r>
         <w:rPr>
@@ -485,13 +440,7 @@
         <w:rPr>
           <w:highlight w:val="green"/>
         </w:rPr>
-        <w:t xml:space="preserve"> be a good id</w:t>
-      </w:r>
-      <w:r>
-        <w:rPr>
-          <w:highlight w:val="green"/>
-        </w:rPr>
-        <w:t xml:space="preserve">ea? How do </w:t>
+        <w:t xml:space="preserve"> be a good idea? How do </w:t>
       </w:r>
       <w:r>
         <w:rPr>
@@ -565,13 +514,7 @@
         <w:rPr>
           <w:color w:val="00FF00"/>
         </w:rPr>
-        <w:t xml:space="preserve">There will be lots </w:t>
-      </w:r>
-      <w:r>
-        <w:rPr>
-          <w:color w:val="00FF00"/>
-        </w:rPr>
-        <w:t>of different views in the system so a more robust system for handling this is required. A diagram (</w:t>
+        <w:t>There will be lots of different views in the system so a more robust system for handling this is required. A diagram (</w:t>
       </w:r>
       <w:r>
         <w:rPr>
@@ -599,45 +542,61 @@
         <w:rPr>
           <w:color w:val="00FF00"/>
         </w:rPr>
-        <w:t xml:space="preserve"> are available. Merge the 2</w:t>
-      </w:r>
-      <w:r>
+        <w:t xml:space="preserve"> are available. Merge the 2 systems to create a starting point for your work.</w:t>
+      </w:r>
+    </w:p>
+    <w:p>
+      <w:pPr>
+        <w:pStyle w:val="Heading3"/>
         <w:rPr>
           <w:color w:val="00FF00"/>
         </w:rPr>
-        <w:t xml:space="preserve"> systems to create a starting point for your work.</w:t>
-      </w:r>
-    </w:p>
-    <w:p>
-      <w:pPr>
-        <w:pStyle w:val="Heading3"/>
       </w:pPr>
       <w:bookmarkStart w:id="10" w:name="_9xztz2rqs58p" w:colFirst="0" w:colLast="0"/>
       <w:bookmarkEnd w:id="10"/>
       <w:r>
+        <w:rPr>
+          <w:color w:val="00FF00"/>
+        </w:rPr>
         <w:t>Represent dates correctly</w:t>
       </w:r>
     </w:p>
     <w:p>
-      <w:r>
+      <w:pPr>
+        <w:rPr>
+          <w:color w:val="00FF00"/>
+        </w:rPr>
+      </w:pPr>
+      <w:r>
+        <w:rPr>
+          <w:color w:val="00FF00"/>
+        </w:rPr>
         <w:t xml:space="preserve">Dates are currently stored as </w:t>
       </w:r>
       <w:r>
         <w:rPr>
           <w:b/>
+          <w:color w:val="00FF00"/>
         </w:rPr>
         <w:t xml:space="preserve">strings </w:t>
       </w:r>
       <w:r>
+        <w:rPr>
+          <w:color w:val="00FF00"/>
+        </w:rPr>
         <w:t xml:space="preserve">in the format YYYY-MM-DD.  Replace these with a custom </w:t>
       </w:r>
       <w:r>
         <w:rPr>
           <w:b/>
+          <w:color w:val="00FF00"/>
         </w:rPr>
         <w:t xml:space="preserve">Date </w:t>
       </w:r>
       <w:r>
+        <w:rPr>
+          <w:color w:val="00FF00"/>
+        </w:rPr>
         <w:t>class which provides all the required functionality and validity checks.</w:t>
       </w:r>
       <w:bookmarkStart w:id="11" w:name="_GoBack"/>
@@ -650,10 +609,7 @@
       <w:bookmarkStart w:id="12" w:name="_3ju5nvrius93" w:colFirst="0" w:colLast="0"/>
       <w:bookmarkEnd w:id="12"/>
       <w:r>
-        <w:t>Better h</w:t>
-      </w:r>
-      <w:r>
-        <w:t>andling of collections</w:t>
+        <w:t>Better handling of collections</w:t>
       </w:r>
     </w:p>
     <w:p>
@@ -680,14 +636,7 @@
             <w:color w:val="1155CC"/>
             <w:u w:val="single"/>
           </w:rPr>
-          <w:t>custom gen</w:t>
-        </w:r>
-        <w:r>
-          <w:rPr>
-            <w:color w:val="1155CC"/>
-            <w:u w:val="single"/>
-          </w:rPr>
-          <w:t xml:space="preserve">eric class template </w:t>
+          <w:t xml:space="preserve">custom generic class template </w:t>
         </w:r>
       </w:hyperlink>
       <w:hyperlink r:id="rId8">
@@ -710,10 +659,7 @@
         <w:t xml:space="preserve">List </w:t>
       </w:r>
       <w:r>
-        <w:t>you will have to create a copy and repeatedly delete the first item, or overload the [] operator to allow a standard</w:t>
-      </w:r>
-      <w:r>
-        <w:t xml:space="preserve"> for loop.</w:t>
+        <w:t>you will have to create a copy and repeatedly delete the first item, or overload the [] operator to allow a standard for loop.</w:t>
       </w:r>
     </w:p>
     <w:p>
@@ -752,10 +698,7 @@
       <w:bookmarkEnd w:id="14"/>
       <w:r>
         <w:lastRenderedPageBreak/>
-        <w:t>Task 3 - Core feature impleme</w:t>
-      </w:r>
-      <w:r>
-        <w:t>ntation</w:t>
+        <w:t>Task 3 - Core feature implementation</w:t>
       </w:r>
       <w:r>
         <w:rPr>
@@ -806,10 +749,7 @@
         <w:t xml:space="preserve">admin </w:t>
       </w:r>
       <w:r>
-        <w:t>it should also allow th</w:t>
-      </w:r>
-      <w:r>
-        <w:t xml:space="preserve">em to </w:t>
+        <w:t xml:space="preserve">it should also allow them to </w:t>
       </w:r>
       <w:r>
         <w:rPr>
@@ -851,10 +791,7 @@
         <w:t>account login option</w:t>
       </w:r>
       <w:r>
-        <w:t xml:space="preserve"> to the main menu</w:t>
-      </w:r>
-      <w:r>
-        <w:t>. Once logged in you can log in as a particular user.</w:t>
+        <w:t xml:space="preserve"> to the main menu. Once logged in you can log in as a particular user.</w:t>
       </w:r>
     </w:p>
     <w:p>
@@ -935,10 +872,7 @@
         <w:t xml:space="preserve">credits </w:t>
       </w:r>
       <w:r>
-        <w:t>adding to their data. They can only buy if they are logged in and have enough credits. On their profile page they should be able to see how many credits they have, and they shou</w:t>
-      </w:r>
-      <w:r>
-        <w:t>ld have an option to buy additional credits (simulate for now).</w:t>
+        <w:t>adding to their data. They can only buy if they are logged in and have enough credits. On their profile page they should be able to see how many credits they have, and they should have an option to buy additional credits (simulate for now).</w:t>
       </w:r>
     </w:p>
     <w:p>
@@ -980,10 +914,7 @@
         <w:t xml:space="preserve">StartsWith </w:t>
       </w:r>
       <w:r>
-        <w:t>fu</w:t>
-      </w:r>
-      <w:r>
-        <w:t xml:space="preserve">nction in </w:t>
+        <w:t xml:space="preserve">function in </w:t>
       </w:r>
       <w:r>
         <w:rPr>
@@ -1038,10 +969,7 @@
     </w:p>
     <w:p>
       <w:r>
-        <w:t>The following are features and impr</w:t>
-      </w:r>
-      <w:r>
-        <w:t>ovements we know we’d like in the finished system, but we’re currently unsure of the best way to approach them. We’d like you to implement these so we can test them.</w:t>
+        <w:t>The following are features and improvements we know we’d like in the finished system, but we’re currently unsure of the best way to approach them. We’d like you to implement these so we can test them.</w:t>
       </w:r>
     </w:p>
     <w:p/>
@@ -1066,10 +994,7 @@
         <w:t xml:space="preserve">except </w:t>
       </w:r>
       <w:r>
-        <w:t>for on a game’s p</w:t>
-      </w:r>
-      <w:r>
-        <w:t xml:space="preserve">age. Make the </w:t>
+        <w:t xml:space="preserve">for on a game’s page. Make the </w:t>
       </w:r>
       <w:r>
         <w:rPr>
@@ -1105,10 +1030,7 @@
         <w:t xml:space="preserve">string </w:t>
       </w:r>
       <w:r>
-        <w:t>a</w:t>
-      </w:r>
-      <w:r>
-        <w:t xml:space="preserve">s input and return the uppercase equivalent of that </w:t>
+        <w:t xml:space="preserve">as input and return the uppercase equivalent of that </w:t>
       </w:r>
       <w:r>
         <w:rPr>
@@ -1174,10 +1096,7 @@
         <w:t>profile page</w:t>
       </w:r>
       <w:r>
-        <w:t>. We cannot launch game</w:t>
-      </w:r>
-      <w:r>
-        <w:t xml:space="preserve">s yet so we’d like to simulate this by adding a random duration of 10 to 60 minutes of </w:t>
+        <w:t xml:space="preserve">. We cannot launch games yet so we’d like to simulate this by adding a random duration of 10 to 60 minutes of </w:t>
       </w:r>
       <w:r>
         <w:rPr>
@@ -1195,10 +1114,7 @@
         <w:t xml:space="preserve">formatted </w:t>
       </w:r>
       <w:r>
-        <w:t>in a user friendly way. For example, display exact min</w:t>
-      </w:r>
-      <w:r>
-        <w:t xml:space="preserve">utes up to 1 hour of play time (e.g. 57 mins), after that show hours with 1 decimal point (e.g. 3.5 hrs), but after 5 hours of total play time just display hours with no decimal precision (e.g. 7 hrs). Create functions in </w:t>
+        <w:t xml:space="preserve">in a user friendly way. For example, display exact minutes up to 1 hour of play time (e.g. 57 mins), after that show hours with 1 decimal point (e.g. 3.5 hrs), but after 5 hours of total play time just display hours with no decimal precision (e.g. 7 hrs). Create functions in </w:t>
       </w:r>
       <w:r>
         <w:rPr>
@@ -1207,10 +1123,7 @@
         <w:t>Utils</w:t>
       </w:r>
       <w:r>
-        <w:t xml:space="preserve"> for getting a random number </w:t>
-      </w:r>
-      <w:r>
-        <w:t>within a range, and for formatting a duration using the rules described.</w:t>
+        <w:t xml:space="preserve"> for getting a random number within a range, and for formatting a duration using the rules described.</w:t>
       </w:r>
     </w:p>
     <w:p>
@@ -1243,10 +1156,7 @@
         <w:t xml:space="preserve">LibraryItem </w:t>
       </w:r>
       <w:r>
-        <w:t>collection w</w:t>
-      </w:r>
-      <w:r>
-        <w:t xml:space="preserve">ith </w:t>
+        <w:t xml:space="preserve">collection with </w:t>
       </w:r>
       <w:r>
         <w:rPr>
@@ -1273,10 +1183,7 @@
         <w:t>&lt;algorithm&gt;</w:t>
       </w:r>
       <w:r>
-        <w:t xml:space="preserve"> to allow users to sort the games disp</w:t>
-      </w:r>
-      <w:r>
-        <w:t>layed on their profile page. They should be able to choose to sort by game name or by date purchased.</w:t>
+        <w:t xml:space="preserve"> to allow users to sort the games displayed on their profile page. They should be able to choose to sort by game name or by date purchased.</w:t>
       </w:r>
     </w:p>
     <w:p/>
@@ -1312,10 +1219,7 @@
     </w:p>
     <w:p>
       <w:r>
-        <w:t>We have ideas of additional functionality which may add value to the system, but we are unsure. Ple</w:t>
-      </w:r>
-      <w:r>
-        <w:t xml:space="preserve">ase choose </w:t>
+        <w:t xml:space="preserve">We have ideas of additional functionality which may add value to the system, but we are unsure. Please choose </w:t>
       </w:r>
       <w:r>
         <w:rPr>
@@ -1367,10 +1271,7 @@
         <w:t>unique</w:t>
       </w:r>
       <w:r>
-        <w:t xml:space="preserve">. </w:t>
-      </w:r>
-      <w:r>
-        <w:t xml:space="preserve">From their profile page users should be able to </w:t>
+        <w:t xml:space="preserve">. From their profile page users should be able to </w:t>
       </w:r>
       <w:r>
         <w:rPr>
@@ -1379,10 +1280,7 @@
         <w:t>sell a game</w:t>
       </w:r>
       <w:r>
-        <w:t xml:space="preserve"> from their purchased games to one of their friends at ½ price. The friend must have enough credits to buy the game. If successful, after the transfer, the credits for each player are updated and t</w:t>
-      </w:r>
-      <w:r>
-        <w:t>he game has been transferred from an account to the other. The seller user will no longer own the game.</w:t>
+        <w:t xml:space="preserve"> from their purchased games to one of their friends at ½ price. The friend must have enough credits to buy the game. If successful, after the transfer, the credits for each player are updated and the game has been transferred from an account to the other. The seller user will no longer own the game.</w:t>
       </w:r>
     </w:p>
     <w:p>
@@ -1424,10 +1322,7 @@
         <w:t>organise their library</w:t>
       </w:r>
       <w:r>
-        <w:t xml:space="preserve"> of purchased games. For exa</w:t>
-      </w:r>
-      <w:r>
-        <w:t>mple they might create a “Currently Playing” list and add a few games so that they appear together. Their profile should now display their games in this format.</w:t>
+        <w:t xml:space="preserve"> of purchased games. For example they might create a “Currently Playing” list and add a few games so that they appear together. Their profile should now display their games in this format.</w:t>
       </w:r>
     </w:p>
     <w:p>
@@ -1442,10 +1337,7 @@
     </w:p>
     <w:p>
       <w:r>
-        <w:t>If you have a friend over and they do not have a registered user they should be able</w:t>
-      </w:r>
-      <w:r>
-        <w:t xml:space="preserve"> to sign-in as the </w:t>
+        <w:t xml:space="preserve">If you have a friend over and they do not have a registered user they should be able to sign-in as the </w:t>
       </w:r>
       <w:r>
         <w:rPr>
@@ -1490,10 +1382,7 @@
         <w:t>owned by the admin user</w:t>
       </w:r>
       <w:r>
-        <w:t xml:space="preserve"> for that account. From their profile page the admin can choose which of their games are </w:t>
-      </w:r>
-      <w:r>
-        <w:t>available to guests. Guests can browse the store but cannot purchase games.</w:t>
+        <w:t xml:space="preserve"> for that account. From their profile page the admin can choose which of their games are available to guests. Guests can browse the store but cannot purchase games.</w:t>
       </w:r>
     </w:p>
     <w:p>
@@ -1544,10 +1433,7 @@
         <w:t xml:space="preserve">store menu </w:t>
       </w:r>
       <w:r>
-        <w:t>games will now</w:t>
-      </w:r>
-      <w:r>
-        <w:t xml:space="preserve"> </w:t>
+        <w:t xml:space="preserve">games will now </w:t>
       </w:r>
       <w:r>
         <w:rPr>
@@ -1590,10 +1476,7 @@
       <w:bookmarkStart w:id="31" w:name="_qfznvjwhcm6j" w:colFirst="0" w:colLast="0"/>
       <w:bookmarkEnd w:id="31"/>
       <w:r>
-        <w:t>Appendix 1 - Partial cla</w:t>
-      </w:r>
-      <w:r>
-        <w:t>ss diagram for the Menu system</w:t>
+        <w:t>Appendix 1 - Partial class diagram for the Menu system</w:t>
       </w:r>
     </w:p>
     <w:p>

</xml_diff>